<commit_message>
Data formatting in Microsoft Access
</commit_message>
<xml_diff>
--- a/Data formatting in Microsoft Access.docx
+++ b/Data formatting in Microsoft Access.docx
@@ -555,16 +555,7 @@
         <w:t xml:space="preserve"># Insert </w:t>
       </w:r>
       <w:r>
-        <w:t>effort data</w:t>
-      </w:r>
-      <w:r>
-        <w:t xml:space="preserve">. Repeat until you insert all existing </w:t>
-      </w:r>
-      <w:r>
-        <w:t>effort</w:t>
-      </w:r>
-      <w:r>
-        <w:t xml:space="preserve"> data tables.</w:t>
+        <w:t>effort data. Repeat until you insert all existing effort data tables.</w:t>
       </w:r>
     </w:p>
     <w:p>
@@ -639,15 +630,7 @@
       </w:r>
       <w:r>
         <w:tab/>
-      </w:r>
-      <w:r>
-        <w:t xml:space="preserve"># name of one </w:t>
-      </w:r>
-      <w:r>
-        <w:t>effort data</w:t>
-      </w:r>
-      <w:r>
-        <w:t xml:space="preserve"> file from MAPS</w:t>
+        <w:t># name of one effort data file from MAPS</w:t>
       </w:r>
     </w:p>
     <w:p>
@@ -3003,6 +2986,11 @@
       <w:r>
         <w:t xml:space="preserve"> Calculate the total number of days of mist-netting</w:t>
       </w:r>
+      <w:r>
+        <w:t xml:space="preserve"> for each month for each station</w:t>
+      </w:r>
+      <w:bookmarkStart w:id="0" w:name="_GoBack"/>
+      <w:bookmarkEnd w:id="0"/>
     </w:p>
     <w:p>
       <w:pPr>
@@ -3026,13 +3014,27 @@
         </w:rPr>
         <w:t xml:space="preserve"> </w:t>
       </w:r>
+      <w:r>
+        <w:rPr>
+          <w:i/>
+          <w:color w:val="000000" w:themeColor="text1"/>
+        </w:rPr>
+        <w:t>station</w:t>
+      </w:r>
+      <w:r>
+        <w:rPr>
+          <w:i/>
+          <w:color w:val="000000" w:themeColor="text1"/>
+        </w:rPr>
+        <w:t>, year(date) as year, month(date) as month, round(sum(cint(length)*((Cint(mid(end,1,2))*60+Cint(mid(end,3))*10) - (</w:t>
+      </w:r>
       <w:proofErr w:type="spellStart"/>
       <w:r>
         <w:rPr>
           <w:i/>
           <w:color w:val="000000" w:themeColor="text1"/>
         </w:rPr>
-        <w:t>loc</w:t>
+        <w:t>Cint</w:t>
       </w:r>
       <w:proofErr w:type="spellEnd"/>
       <w:r>
@@ -3040,7 +3042,30 @@
           <w:i/>
           <w:color w:val="000000" w:themeColor="text1"/>
         </w:rPr>
-        <w:t>, year(date) as year, month(date) as month, round(sum(cint(length)*((Cint(mid(end,1,2))*60+Cint(mid(end,3))*10) - (</w:t>
+        <w:t>(mid(start,1,2))*60+Cint(mid(start,3))*10) ))/1440,2) as effort</w:t>
+      </w:r>
+    </w:p>
+    <w:p>
+      <w:pPr>
+        <w:ind w:left="360"/>
+        <w:rPr>
+          <w:i/>
+          <w:color w:val="000000" w:themeColor="text1"/>
+        </w:rPr>
+      </w:pPr>
+      <w:r>
+        <w:rPr>
+          <w:i/>
+          <w:color w:val="000000" w:themeColor="text1"/>
+        </w:rPr>
+        <w:t>F</w:t>
+      </w:r>
+      <w:r>
+        <w:rPr>
+          <w:i/>
+          <w:color w:val="000000" w:themeColor="text1"/>
+        </w:rPr>
+        <w:t xml:space="preserve">ROM </w:t>
       </w:r>
       <w:proofErr w:type="spellStart"/>
       <w:r>
@@ -3048,87 +3073,39 @@
           <w:i/>
           <w:color w:val="000000" w:themeColor="text1"/>
         </w:rPr>
-        <w:t>Cint</w:t>
+        <w:t>mapsef</w:t>
       </w:r>
       <w:proofErr w:type="spellEnd"/>
-      <w:r>
+    </w:p>
+    <w:p>
+      <w:pPr>
+        <w:ind w:left="360"/>
         <w:rPr>
           <w:i/>
           <w:color w:val="000000" w:themeColor="text1"/>
         </w:rPr>
-        <w:t>(mid(start,1,2))*60+Cint(mid(start,3))*10) ))/1440,2) as effort</w:t>
-      </w:r>
-    </w:p>
-    <w:p>
-      <w:pPr>
-        <w:ind w:left="360"/>
+      </w:pPr>
+      <w:r>
         <w:rPr>
           <w:i/>
           <w:color w:val="000000" w:themeColor="text1"/>
         </w:rPr>
-      </w:pPr>
+        <w:t>GROUP BY</w:t>
+      </w:r>
       <w:r>
         <w:rPr>
           <w:i/>
           <w:color w:val="000000" w:themeColor="text1"/>
         </w:rPr>
-        <w:t>F</w:t>
+        <w:t xml:space="preserve"> </w:t>
       </w:r>
       <w:r>
         <w:rPr>
           <w:i/>
           <w:color w:val="000000" w:themeColor="text1"/>
         </w:rPr>
-        <w:t>ROM</w:t>
-      </w:r>
-      <w:r>
-        <w:rPr>
-          <w:i/>
-          <w:color w:val="000000" w:themeColor="text1"/>
-        </w:rPr>
-        <w:t xml:space="preserve"> </w:t>
-      </w:r>
-      <w:proofErr w:type="spellStart"/>
-      <w:r>
-        <w:rPr>
-          <w:i/>
-          <w:color w:val="000000" w:themeColor="text1"/>
-        </w:rPr>
-        <w:t>mapsef</w:t>
-      </w:r>
-      <w:proofErr w:type="spellEnd"/>
-    </w:p>
-    <w:p>
-      <w:pPr>
-        <w:ind w:left="360"/>
-        <w:rPr>
-          <w:i/>
-          <w:color w:val="000000" w:themeColor="text1"/>
-        </w:rPr>
-      </w:pPr>
-      <w:r>
-        <w:rPr>
-          <w:i/>
-          <w:color w:val="000000" w:themeColor="text1"/>
-        </w:rPr>
-        <w:t>GROUP BY</w:t>
-      </w:r>
-      <w:r>
-        <w:rPr>
-          <w:i/>
-          <w:color w:val="000000" w:themeColor="text1"/>
-        </w:rPr>
-        <w:t xml:space="preserve"> </w:t>
-      </w:r>
-      <w:proofErr w:type="spellStart"/>
-      <w:r>
-        <w:rPr>
-          <w:i/>
-          <w:color w:val="000000" w:themeColor="text1"/>
-        </w:rPr>
-        <w:t>loc</w:t>
-      </w:r>
-      <w:proofErr w:type="spellEnd"/>
+        <w:t>station</w:t>
+      </w:r>
       <w:r>
         <w:rPr>
           <w:i/>
@@ -3255,10 +3232,7 @@
     </w:p>
     <w:p>
       <w:r>
-        <w:t>In order to</w:t>
-      </w:r>
-      <w:r>
-        <w:t xml:space="preserve"> </w:t>
+        <w:t xml:space="preserve">In order to </w:t>
       </w:r>
       <w:r>
         <w:t xml:space="preserve">determine </w:t>
@@ -3964,16 +3938,7 @@
           <w:szCs w:val="40"/>
         </w:rPr>
         <w:lastRenderedPageBreak/>
-        <w:t>Ho</w:t>
-      </w:r>
-      <w:bookmarkStart w:id="0" w:name="_GoBack"/>
-      <w:bookmarkEnd w:id="0"/>
-      <w:r>
-        <w:rPr>
-          <w:sz w:val="40"/>
-          <w:szCs w:val="40"/>
-        </w:rPr>
-        <w:t>w to g</w:t>
+        <w:t>How to g</w:t>
       </w:r>
       <w:r>
         <w:rPr>
@@ -4114,13 +4079,7 @@
         <w:rPr>
           <w:i/>
         </w:rPr>
-        <w:t xml:space="preserve"> in </w:t>
-      </w:r>
-      <w:r>
-        <w:rPr>
-          <w:i/>
-        </w:rPr>
-        <w:t>(</w:t>
+        <w:t xml:space="preserve"> in (</w:t>
       </w:r>
       <w:r>
         <w:rPr>
@@ -4132,19 +4091,31 @@
         <w:rPr>
           <w:i/>
         </w:rPr>
-        <w:t>CACH',</w:t>
-      </w:r>
-      <w:r>
-        <w:rPr>
-          <w:i/>
-        </w:rPr>
-        <w:t xml:space="preserve"> </w:t>
-      </w:r>
-      <w:r>
-        <w:rPr>
-          <w:i/>
-        </w:rPr>
-        <w:t>'COYE'</w:t>
+        <w:t xml:space="preserve">CACH', </w:t>
+      </w:r>
+      <w:r>
+        <w:rPr>
+          <w:i/>
+        </w:rPr>
+        <w:t>'COYE',</w:t>
+      </w:r>
+      <w:r>
+        <w:rPr>
+          <w:i/>
+        </w:rPr>
+        <w:t xml:space="preserve"> 'GRCA',</w:t>
+      </w:r>
+      <w:r>
+        <w:rPr>
+          <w:i/>
+        </w:rPr>
+        <w:t>’HOWA’,</w:t>
+      </w:r>
+      <w:r>
+        <w:rPr>
+          <w:i/>
+        </w:rPr>
+        <w:t>'NOCA'</w:t>
       </w:r>
       <w:r>
         <w:rPr>
@@ -4156,43 +4127,7 @@
         <w:rPr>
           <w:i/>
         </w:rPr>
-        <w:t xml:space="preserve"> </w:t>
-      </w:r>
-      <w:r>
-        <w:rPr>
-          <w:i/>
-        </w:rPr>
-        <w:t>'GRCA',</w:t>
-      </w:r>
-      <w:r>
-        <w:rPr>
-          <w:i/>
-        </w:rPr>
-        <w:t>’HOWA’,</w:t>
-      </w:r>
-      <w:r>
-        <w:rPr>
-          <w:i/>
-        </w:rPr>
-        <w:t>'NOCA'</w:t>
-      </w:r>
-      <w:r>
-        <w:rPr>
-          <w:i/>
-        </w:rPr>
-        <w:t>,</w:t>
-      </w:r>
-      <w:r>
-        <w:rPr>
-          <w:i/>
-        </w:rPr>
-        <w:t xml:space="preserve"> </w:t>
-      </w:r>
-      <w:r>
-        <w:rPr>
-          <w:i/>
-        </w:rPr>
-        <w:t>'WEVI'</w:t>
+        <w:t xml:space="preserve"> 'WEVI'</w:t>
       </w:r>
       <w:r>
         <w:rPr>

</xml_diff>